<commit_message>
Code changes and RD2 -Cooper
</commit_message>
<xml_diff>
--- a/RD2.docx
+++ b/RD2.docx
@@ -1,6 +1,6 @@
 
 <file path=word/document.xml><?xml version="1.0" encoding="utf-8"?>
-<w:document xmlns:wpc="http://schemas.microsoft.com/office/word/2010/wordprocessingCanvas" xmlns:cx="http://schemas.microsoft.com/office/drawing/2014/chartex" xmlns:cx1="http://schemas.microsoft.com/office/drawing/2015/9/8/chartex" xmlns:cx2="http://schemas.microsoft.com/office/drawing/2015/10/21/chartex" xmlns:cx3="http://schemas.microsoft.com/office/drawing/2016/5/9/chartex" xmlns:cx4="http://schemas.microsoft.com/office/drawing/2016/5/10/chartex" xmlns:cx5="http://schemas.microsoft.com/office/drawing/2016/5/11/chartex" xmlns:cx6="http://schemas.microsoft.com/office/drawing/2016/5/12/chartex" xmlns:cx7="http://schemas.microsoft.com/office/drawing/2016/5/13/chartex" xmlns:cx8="http://schemas.microsoft.com/office/drawing/2016/5/14/chartex" xmlns:mc="http://schemas.openxmlformats.org/markup-compatibility/2006" xmlns:aink="http://schemas.microsoft.com/office/drawing/2016/ink" xmlns:am3d="http://schemas.microsoft.com/office/drawing/2017/model3d" xmlns:o="urn:schemas-microsoft-com:office:office" xmlns:r="http://schemas.openxmlformats.org/officeDocument/2006/relationships" xmlns:m="http://schemas.openxmlformats.org/officeDocument/2006/math" xmlns:v="urn:schemas-microsoft-com:vml" xmlns:wp14="http://schemas.microsoft.com/office/word/2010/wordprocessingDrawing" xmlns:wp="http://schemas.openxmlformats.org/drawingml/2006/wordprocessingDrawing" xmlns:w10="urn:schemas-microsoft-com:office:word" xmlns:w="http://schemas.openxmlformats.org/wordprocessingml/2006/main" xmlns:w14="http://schemas.microsoft.com/office/word/2010/wordml" xmlns:w15="http://schemas.microsoft.com/office/word/2012/wordml" xmlns:w16cex="http://schemas.microsoft.com/office/word/2018/wordml/cex" xmlns:w16cid="http://schemas.microsoft.com/office/word/2016/wordml/cid" xmlns:w16="http://schemas.microsoft.com/office/word/2018/wordml" xmlns:w16sdtdh="http://schemas.microsoft.com/office/word/2020/wordml/sdtdatahash" xmlns:w16se="http://schemas.microsoft.com/office/word/2015/wordml/symex" xmlns:wpg="http://schemas.microsoft.com/office/word/2010/wordprocessingGroup" xmlns:wpi="http://schemas.microsoft.com/office/word/2010/wordprocessingInk" xmlns:wne="http://schemas.microsoft.com/office/word/2006/wordml" xmlns:wps="http://schemas.microsoft.com/office/word/2010/wordprocessingShape" mc:Ignorable="w14 w15 w16se w16cid w16 w16cex w16sdtdh wp14">
+<w:document xmlns:wpc="http://schemas.microsoft.com/office/word/2010/wordprocessingCanvas" xmlns:cx="http://schemas.microsoft.com/office/drawing/2014/chartex" xmlns:cx1="http://schemas.microsoft.com/office/drawing/2015/9/8/chartex" xmlns:cx2="http://schemas.microsoft.com/office/drawing/2015/10/21/chartex" xmlns:cx3="http://schemas.microsoft.com/office/drawing/2016/5/9/chartex" xmlns:cx4="http://schemas.microsoft.com/office/drawing/2016/5/10/chartex" xmlns:cx5="http://schemas.microsoft.com/office/drawing/2016/5/11/chartex" xmlns:cx6="http://schemas.microsoft.com/office/drawing/2016/5/12/chartex" xmlns:cx7="http://schemas.microsoft.com/office/drawing/2016/5/13/chartex" xmlns:cx8="http://schemas.microsoft.com/office/drawing/2016/5/14/chartex" xmlns:mc="http://schemas.openxmlformats.org/markup-compatibility/2006" xmlns:aink="http://schemas.microsoft.com/office/drawing/2016/ink" xmlns:am3d="http://schemas.microsoft.com/office/drawing/2017/model3d" xmlns:o="urn:schemas-microsoft-com:office:office" xmlns:oel="http://schemas.microsoft.com/office/2019/extlst" xmlns:r="http://schemas.openxmlformats.org/officeDocument/2006/relationships" xmlns:m="http://schemas.openxmlformats.org/officeDocument/2006/math" xmlns:v="urn:schemas-microsoft-com:vml" xmlns:wp14="http://schemas.microsoft.com/office/word/2010/wordprocessingDrawing" xmlns:wp="http://schemas.openxmlformats.org/drawingml/2006/wordprocessingDrawing" xmlns:w10="urn:schemas-microsoft-com:office:word" xmlns:w="http://schemas.openxmlformats.org/wordprocessingml/2006/main" xmlns:w14="http://schemas.microsoft.com/office/word/2010/wordml" xmlns:w15="http://schemas.microsoft.com/office/word/2012/wordml" xmlns:w16cex="http://schemas.microsoft.com/office/word/2018/wordml/cex" xmlns:w16cid="http://schemas.microsoft.com/office/word/2016/wordml/cid" xmlns:w16="http://schemas.microsoft.com/office/word/2018/wordml" xmlns:w16du="http://schemas.microsoft.com/office/word/2023/wordml/word16du" xmlns:w16sdtdh="http://schemas.microsoft.com/office/word/2020/wordml/sdtdatahash" xmlns:w16se="http://schemas.microsoft.com/office/word/2015/wordml/symex" xmlns:wpg="http://schemas.microsoft.com/office/word/2010/wordprocessingGroup" xmlns:wpi="http://schemas.microsoft.com/office/word/2010/wordprocessingInk" xmlns:wne="http://schemas.microsoft.com/office/word/2006/wordml" xmlns:wps="http://schemas.microsoft.com/office/word/2010/wordprocessingShape" mc:Ignorable="w14 w15 w16se w16cid w16 w16cex w16sdtdh w16du wp14">
   <w:body>
     <w:tbl>
       <w:tblPr>
@@ -35,6 +35,9 @@
             <w:pPr>
               <w:cnfStyle w:val="000000100000" w:firstRow="0" w:lastRow="0" w:firstColumn="0" w:lastColumn="0" w:oddVBand="0" w:evenVBand="0" w:oddHBand="1" w:evenHBand="0" w:firstRowFirstColumn="0" w:firstRowLastColumn="0" w:lastRowFirstColumn="0" w:lastRowLastColumn="0"/>
             </w:pPr>
+            <w:r>
+              <w:t>Cooper Nazar</w:t>
+            </w:r>
           </w:p>
         </w:tc>
       </w:tr>
@@ -58,6 +61,9 @@
             <w:pPr>
               <w:cnfStyle w:val="000000000000" w:firstRow="0" w:lastRow="0" w:firstColumn="0" w:lastColumn="0" w:oddVBand="0" w:evenVBand="0" w:oddHBand="0" w:evenHBand="0" w:firstRowFirstColumn="0" w:firstRowLastColumn="0" w:lastRowFirstColumn="0" w:lastRowLastColumn="0"/>
             </w:pPr>
+            <w:r>
+              <w:t>Donovan Raymond</w:t>
+            </w:r>
           </w:p>
         </w:tc>
       </w:tr>
@@ -84,6 +90,9 @@
             <w:pPr>
               <w:cnfStyle w:val="000000100000" w:firstRow="0" w:lastRow="0" w:firstColumn="0" w:lastColumn="0" w:oddVBand="0" w:evenVBand="0" w:oddHBand="1" w:evenHBand="0" w:firstRowFirstColumn="0" w:firstRowLastColumn="0" w:lastRowFirstColumn="0" w:lastRowLastColumn="0"/>
             </w:pPr>
+            <w:r>
+              <w:t>001930106</w:t>
+            </w:r>
           </w:p>
         </w:tc>
       </w:tr>
@@ -98,6 +107,333 @@
       </w:r>
     </w:p>
     <w:p/>
+    <w:p>
+      <w:pPr>
+        <w:numPr>
+          <w:ilvl w:val="0"/>
+          <w:numId w:val="1"/>
+        </w:numPr>
+      </w:pPr>
+      <w:r>
+        <w:t>Objective:</w:t>
+      </w:r>
+    </w:p>
+    <w:p>
+      <w:pPr>
+        <w:numPr>
+          <w:ilvl w:val="1"/>
+          <w:numId w:val="1"/>
+        </w:numPr>
+      </w:pPr>
+      <w:r>
+        <w:t>What were you supposed to learn/accomplish?</w:t>
+      </w:r>
+    </w:p>
+    <w:p/>
+    <w:p>
+      <w:r>
+        <w:t>We were meant to use the skills we learned up until now, such as if/else statements and working with the math module, to solve a problem.</w:t>
+      </w:r>
+    </w:p>
+    <w:p/>
+    <w:p>
+      <w:pPr>
+        <w:numPr>
+          <w:ilvl w:val="0"/>
+          <w:numId w:val="1"/>
+        </w:numPr>
+      </w:pPr>
+      <w:r>
+        <w:t>Procedure:</w:t>
+      </w:r>
+    </w:p>
+    <w:p>
+      <w:pPr>
+        <w:numPr>
+          <w:ilvl w:val="1"/>
+          <w:numId w:val="1"/>
+        </w:numPr>
+      </w:pPr>
+      <w:r>
+        <w:t>What steps were followed and what techniques did you use to solve the problem?</w:t>
+      </w:r>
+    </w:p>
+    <w:p/>
+    <w:p>
+      <w:r>
+        <w:t xml:space="preserve">We prompted the user to input the hill type, then used a while statement to make it so it would reset if the hill type wasn’t “normal” or “large”, then we set the values for height, points per meter, and par according to the given hill type before prompting the user to input the speed. From there, we calculated the air time, distance, and points before outputting them alongside a response if their points were above </w:t>
+      </w:r>
+      <w:r>
+        <w:t xml:space="preserve">60, below 10, or somewhere in between. </w:t>
+      </w:r>
+    </w:p>
+    <w:p/>
+    <w:p>
+      <w:pPr>
+        <w:numPr>
+          <w:ilvl w:val="1"/>
+          <w:numId w:val="1"/>
+        </w:numPr>
+      </w:pPr>
+      <w:r>
+        <w:t>What were the Key concepts explored?</w:t>
+      </w:r>
+    </w:p>
+    <w:p/>
+    <w:p>
+      <w:pPr>
+        <w:pStyle w:val="ListParagraph"/>
+        <w:numPr>
+          <w:ilvl w:val="0"/>
+          <w:numId w:val="2"/>
+        </w:numPr>
+      </w:pPr>
+      <w:r>
+        <w:t>The math module</w:t>
+      </w:r>
+    </w:p>
+    <w:p>
+      <w:pPr>
+        <w:pStyle w:val="ListParagraph"/>
+        <w:numPr>
+          <w:ilvl w:val="0"/>
+          <w:numId w:val="2"/>
+        </w:numPr>
+      </w:pPr>
+      <w:r>
+        <w:t>Decision making</w:t>
+      </w:r>
+    </w:p>
+    <w:p>
+      <w:pPr>
+        <w:pStyle w:val="ListParagraph"/>
+        <w:numPr>
+          <w:ilvl w:val="1"/>
+          <w:numId w:val="2"/>
+        </w:numPr>
+      </w:pPr>
+      <w:r>
+        <w:t>Boolean expressions</w:t>
+      </w:r>
+    </w:p>
+    <w:p>
+      <w:pPr>
+        <w:pStyle w:val="ListParagraph"/>
+        <w:numPr>
+          <w:ilvl w:val="0"/>
+          <w:numId w:val="2"/>
+        </w:numPr>
+      </w:pPr>
+      <w:r>
+        <w:t>Flow charts</w:t>
+      </w:r>
+    </w:p>
+    <w:p/>
+    <w:p>
+      <w:pPr>
+        <w:numPr>
+          <w:ilvl w:val="0"/>
+          <w:numId w:val="1"/>
+        </w:numPr>
+      </w:pPr>
+      <w:r>
+        <w:t>Results:</w:t>
+      </w:r>
+    </w:p>
+    <w:p>
+      <w:pPr>
+        <w:numPr>
+          <w:ilvl w:val="1"/>
+          <w:numId w:val="1"/>
+        </w:numPr>
+      </w:pPr>
+      <w:r>
+        <w:t>Did your results match what you expected to get?</w:t>
+      </w:r>
+    </w:p>
+    <w:p/>
+    <w:p>
+      <w:r>
+        <w:t>Eventually, yes.</w:t>
+      </w:r>
+    </w:p>
+    <w:p/>
+    <w:p>
+      <w:pPr>
+        <w:numPr>
+          <w:ilvl w:val="1"/>
+          <w:numId w:val="1"/>
+        </w:numPr>
+      </w:pPr>
+      <w:r>
+        <w:t>Did you try using various test cases, or extreme test cases?</w:t>
+      </w:r>
+    </w:p>
+    <w:p/>
+    <w:p>
+      <w:r>
+        <w:t>We did.</w:t>
+      </w:r>
+    </w:p>
+    <w:p/>
+    <w:p>
+      <w:pPr>
+        <w:numPr>
+          <w:ilvl w:val="0"/>
+          <w:numId w:val="1"/>
+        </w:numPr>
+      </w:pPr>
+      <w:r>
+        <w:t>Reflection:</w:t>
+      </w:r>
+    </w:p>
+    <w:p>
+      <w:pPr>
+        <w:numPr>
+          <w:ilvl w:val="1"/>
+          <w:numId w:val="1"/>
+        </w:numPr>
+      </w:pPr>
+      <w:r>
+        <w:t>What challenges did you encounter?</w:t>
+      </w:r>
+    </w:p>
+    <w:p/>
+    <w:p>
+      <w:r>
+        <w:lastRenderedPageBreak/>
+        <w:t>Scheduling was a challenge due to a busy weekend. Other than that, we struggled to find a way to make it so the program would only continue with the desired hill types.</w:t>
+      </w:r>
+    </w:p>
+    <w:p/>
+    <w:p>
+      <w:pPr>
+        <w:numPr>
+          <w:ilvl w:val="1"/>
+          <w:numId w:val="1"/>
+        </w:numPr>
+      </w:pPr>
+      <w:r>
+        <w:t>How did you follow the first 3 rules of programming?</w:t>
+      </w:r>
+    </w:p>
+    <w:p/>
+    <w:p>
+      <w:pPr>
+        <w:pStyle w:val="ListParagraph"/>
+        <w:numPr>
+          <w:ilvl w:val="0"/>
+          <w:numId w:val="3"/>
+        </w:numPr>
+      </w:pPr>
+      <w:r>
+        <w:t>We thought before programming. I looked through my notes to find good solutions to problems that we might have along the way.</w:t>
+      </w:r>
+    </w:p>
+    <w:p>
+      <w:pPr>
+        <w:pStyle w:val="ListParagraph"/>
+        <w:numPr>
+          <w:ilvl w:val="0"/>
+          <w:numId w:val="3"/>
+        </w:numPr>
+      </w:pPr>
+      <w:r>
+        <w:t>We made the program readable by adding comments above each block of code explaining what they are meant to do.</w:t>
+      </w:r>
+    </w:p>
+    <w:p>
+      <w:pPr>
+        <w:pStyle w:val="ListParagraph"/>
+        <w:numPr>
+          <w:ilvl w:val="0"/>
+          <w:numId w:val="3"/>
+        </w:numPr>
+      </w:pPr>
+      <w:r>
+        <w:t xml:space="preserve">This </w:t>
+      </w:r>
+      <w:proofErr w:type="gramStart"/>
+      <w:r>
+        <w:t>lab was</w:t>
+      </w:r>
+      <w:proofErr w:type="gramEnd"/>
+      <w:r>
+        <w:t xml:space="preserve"> undoubtedly a lot of trial and error, and it gave me a lot of practice with coding.</w:t>
+      </w:r>
+    </w:p>
+    <w:p/>
+    <w:p>
+      <w:pPr>
+        <w:numPr>
+          <w:ilvl w:val="1"/>
+          <w:numId w:val="1"/>
+        </w:numPr>
+      </w:pPr>
+      <w:r>
+        <w:t>Did you overcome them, and how?</w:t>
+      </w:r>
+    </w:p>
+    <w:p/>
+    <w:p>
+      <w:r>
+        <w:t>I searched through the notes and decided to use a while loop to make it so the program would not continue unless the hill type was normal or large.</w:t>
+      </w:r>
+    </w:p>
+    <w:p/>
+    <w:p>
+      <w:pPr>
+        <w:numPr>
+          <w:ilvl w:val="1"/>
+          <w:numId w:val="1"/>
+        </w:numPr>
+      </w:pPr>
+      <w:r>
+        <w:t>Any key takeaways?</w:t>
+      </w:r>
+    </w:p>
+    <w:p/>
+    <w:p>
+      <w:r>
+        <w:t>Trial and error is a great teacher. Try different methods to solve a problem, and you will find one that works well.</w:t>
+      </w:r>
+    </w:p>
+    <w:p/>
+    <w:p>
+      <w:pPr>
+        <w:numPr>
+          <w:ilvl w:val="1"/>
+          <w:numId w:val="1"/>
+        </w:numPr>
+      </w:pPr>
+      <w:r>
+        <w:t>Do you think you learned what you were supposed to learn for this lab?</w:t>
+      </w:r>
+    </w:p>
+    <w:p/>
+    <w:p>
+      <w:r>
+        <w:t>I think so.</w:t>
+      </w:r>
+    </w:p>
+    <w:p/>
+    <w:p>
+      <w:pPr>
+        <w:numPr>
+          <w:ilvl w:val="1"/>
+          <w:numId w:val="1"/>
+        </w:numPr>
+      </w:pPr>
+      <w:r>
+        <w:t>What was it like working with your partner?</w:t>
+      </w:r>
+    </w:p>
+    <w:p/>
+    <w:p>
+      <w:r>
+        <w:t>It was nice working with Donovan. I didn’t run into any issues working with him, though my busy schedule may have caused issues for him.</w:t>
+      </w:r>
+    </w:p>
     <w:sectPr>
       <w:pgSz w:w="12240" w:h="15840"/>
       <w:pgMar w:top="1440" w:right="1440" w:bottom="1440" w:left="1440" w:header="720" w:footer="720" w:gutter="0"/>
@@ -108,8 +444,373 @@
 </w:document>
 </file>
 
+<file path=word/numbering.xml><?xml version="1.0" encoding="utf-8"?>
+<w:numbering xmlns:wpc="http://schemas.microsoft.com/office/word/2010/wordprocessingCanvas" xmlns:cx="http://schemas.microsoft.com/office/drawing/2014/chartex" xmlns:cx1="http://schemas.microsoft.com/office/drawing/2015/9/8/chartex" xmlns:cx2="http://schemas.microsoft.com/office/drawing/2015/10/21/chartex" xmlns:cx3="http://schemas.microsoft.com/office/drawing/2016/5/9/chartex" xmlns:cx4="http://schemas.microsoft.com/office/drawing/2016/5/10/chartex" xmlns:cx5="http://schemas.microsoft.com/office/drawing/2016/5/11/chartex" xmlns:cx6="http://schemas.microsoft.com/office/drawing/2016/5/12/chartex" xmlns:cx7="http://schemas.microsoft.com/office/drawing/2016/5/13/chartex" xmlns:cx8="http://schemas.microsoft.com/office/drawing/2016/5/14/chartex" xmlns:mc="http://schemas.openxmlformats.org/markup-compatibility/2006" xmlns:aink="http://schemas.microsoft.com/office/drawing/2016/ink" xmlns:am3d="http://schemas.microsoft.com/office/drawing/2017/model3d" xmlns:o="urn:schemas-microsoft-com:office:office" xmlns:oel="http://schemas.microsoft.com/office/2019/extlst" xmlns:r="http://schemas.openxmlformats.org/officeDocument/2006/relationships" xmlns:m="http://schemas.openxmlformats.org/officeDocument/2006/math" xmlns:v="urn:schemas-microsoft-com:vml" xmlns:wp14="http://schemas.microsoft.com/office/word/2010/wordprocessingDrawing" xmlns:wp="http://schemas.openxmlformats.org/drawingml/2006/wordprocessingDrawing" xmlns:w10="urn:schemas-microsoft-com:office:word" xmlns:w="http://schemas.openxmlformats.org/wordprocessingml/2006/main" xmlns:w14="http://schemas.microsoft.com/office/word/2010/wordml" xmlns:w15="http://schemas.microsoft.com/office/word/2012/wordml" xmlns:w16cex="http://schemas.microsoft.com/office/word/2018/wordml/cex" xmlns:w16cid="http://schemas.microsoft.com/office/word/2016/wordml/cid" xmlns:w16="http://schemas.microsoft.com/office/word/2018/wordml" xmlns:w16du="http://schemas.microsoft.com/office/word/2023/wordml/word16du" xmlns:w16sdtdh="http://schemas.microsoft.com/office/word/2020/wordml/sdtdatahash" xmlns:w16se="http://schemas.microsoft.com/office/word/2015/wordml/symex" xmlns:wpg="http://schemas.microsoft.com/office/word/2010/wordprocessingGroup" xmlns:wpi="http://schemas.microsoft.com/office/word/2010/wordprocessingInk" xmlns:wne="http://schemas.microsoft.com/office/word/2006/wordml" xmlns:wps="http://schemas.microsoft.com/office/word/2010/wordprocessingShape" mc:Ignorable="w14 w15 w16se w16cid w16 w16cex w16sdtdh w16du wp14">
+  <w:abstractNum w:abstractNumId="0" w15:restartNumberingAfterBreak="0">
+    <w:nsid w:val="2199108C"/>
+    <w:multiLevelType w:val="hybridMultilevel"/>
+    <w:tmpl w:val="6DACEE2E"/>
+    <w:lvl w:ilvl="0" w:tplc="EB18B042">
+      <w:start w:val="1"/>
+      <w:numFmt w:val="bullet"/>
+      <w:lvlText w:val="-"/>
+      <w:lvlJc w:val="left"/>
+      <w:pPr>
+        <w:ind w:left="720" w:hanging="360"/>
+      </w:pPr>
+      <w:rPr>
+        <w:rFonts w:ascii="Calibri" w:eastAsiaTheme="minorEastAsia" w:hAnsi="Calibri" w:cs="Calibri" w:hint="default"/>
+      </w:rPr>
+    </w:lvl>
+    <w:lvl w:ilvl="1" w:tplc="04090003">
+      <w:start w:val="1"/>
+      <w:numFmt w:val="bullet"/>
+      <w:lvlText w:val="o"/>
+      <w:lvlJc w:val="left"/>
+      <w:pPr>
+        <w:ind w:left="1440" w:hanging="360"/>
+      </w:pPr>
+      <w:rPr>
+        <w:rFonts w:ascii="Courier New" w:hAnsi="Courier New" w:cs="Courier New" w:hint="default"/>
+      </w:rPr>
+    </w:lvl>
+    <w:lvl w:ilvl="2" w:tplc="04090005" w:tentative="1">
+      <w:start w:val="1"/>
+      <w:numFmt w:val="bullet"/>
+      <w:lvlText w:val=""/>
+      <w:lvlJc w:val="left"/>
+      <w:pPr>
+        <w:ind w:left="2160" w:hanging="360"/>
+      </w:pPr>
+      <w:rPr>
+        <w:rFonts w:ascii="Wingdings" w:hAnsi="Wingdings" w:hint="default"/>
+      </w:rPr>
+    </w:lvl>
+    <w:lvl w:ilvl="3" w:tplc="04090001" w:tentative="1">
+      <w:start w:val="1"/>
+      <w:numFmt w:val="bullet"/>
+      <w:lvlText w:val=""/>
+      <w:lvlJc w:val="left"/>
+      <w:pPr>
+        <w:ind w:left="2880" w:hanging="360"/>
+      </w:pPr>
+      <w:rPr>
+        <w:rFonts w:ascii="Symbol" w:hAnsi="Symbol" w:hint="default"/>
+      </w:rPr>
+    </w:lvl>
+    <w:lvl w:ilvl="4" w:tplc="04090003" w:tentative="1">
+      <w:start w:val="1"/>
+      <w:numFmt w:val="bullet"/>
+      <w:lvlText w:val="o"/>
+      <w:lvlJc w:val="left"/>
+      <w:pPr>
+        <w:ind w:left="3600" w:hanging="360"/>
+      </w:pPr>
+      <w:rPr>
+        <w:rFonts w:ascii="Courier New" w:hAnsi="Courier New" w:cs="Courier New" w:hint="default"/>
+      </w:rPr>
+    </w:lvl>
+    <w:lvl w:ilvl="5" w:tplc="04090005" w:tentative="1">
+      <w:start w:val="1"/>
+      <w:numFmt w:val="bullet"/>
+      <w:lvlText w:val=""/>
+      <w:lvlJc w:val="left"/>
+      <w:pPr>
+        <w:ind w:left="4320" w:hanging="360"/>
+      </w:pPr>
+      <w:rPr>
+        <w:rFonts w:ascii="Wingdings" w:hAnsi="Wingdings" w:hint="default"/>
+      </w:rPr>
+    </w:lvl>
+    <w:lvl w:ilvl="6" w:tplc="04090001" w:tentative="1">
+      <w:start w:val="1"/>
+      <w:numFmt w:val="bullet"/>
+      <w:lvlText w:val=""/>
+      <w:lvlJc w:val="left"/>
+      <w:pPr>
+        <w:ind w:left="5040" w:hanging="360"/>
+      </w:pPr>
+      <w:rPr>
+        <w:rFonts w:ascii="Symbol" w:hAnsi="Symbol" w:hint="default"/>
+      </w:rPr>
+    </w:lvl>
+    <w:lvl w:ilvl="7" w:tplc="04090003" w:tentative="1">
+      <w:start w:val="1"/>
+      <w:numFmt w:val="bullet"/>
+      <w:lvlText w:val="o"/>
+      <w:lvlJc w:val="left"/>
+      <w:pPr>
+        <w:ind w:left="5760" w:hanging="360"/>
+      </w:pPr>
+      <w:rPr>
+        <w:rFonts w:ascii="Courier New" w:hAnsi="Courier New" w:cs="Courier New" w:hint="default"/>
+      </w:rPr>
+    </w:lvl>
+    <w:lvl w:ilvl="8" w:tplc="04090005" w:tentative="1">
+      <w:start w:val="1"/>
+      <w:numFmt w:val="bullet"/>
+      <w:lvlText w:val=""/>
+      <w:lvlJc w:val="left"/>
+      <w:pPr>
+        <w:ind w:left="6480" w:hanging="360"/>
+      </w:pPr>
+      <w:rPr>
+        <w:rFonts w:ascii="Wingdings" w:hAnsi="Wingdings" w:hint="default"/>
+      </w:rPr>
+    </w:lvl>
+  </w:abstractNum>
+  <w:abstractNum w:abstractNumId="1" w15:restartNumberingAfterBreak="0">
+    <w:nsid w:val="29A853F8"/>
+    <w:multiLevelType w:val="multilevel"/>
+    <w:tmpl w:val="3468E9F8"/>
+    <w:lvl w:ilvl="0">
+      <w:start w:val="1"/>
+      <w:numFmt w:val="bullet"/>
+      <w:lvlText w:val=""/>
+      <w:lvlJc w:val="left"/>
+      <w:pPr>
+        <w:tabs>
+          <w:tab w:val="num" w:pos="720"/>
+        </w:tabs>
+        <w:ind w:left="720" w:hanging="360"/>
+      </w:pPr>
+      <w:rPr>
+        <w:rFonts w:ascii="Symbol" w:hAnsi="Symbol" w:hint="default"/>
+        <w:sz w:val="20"/>
+      </w:rPr>
+    </w:lvl>
+    <w:lvl w:ilvl="1">
+      <w:start w:val="1"/>
+      <w:numFmt w:val="bullet"/>
+      <w:lvlText w:val="o"/>
+      <w:lvlJc w:val="left"/>
+      <w:pPr>
+        <w:tabs>
+          <w:tab w:val="num" w:pos="1440"/>
+        </w:tabs>
+        <w:ind w:left="1440" w:hanging="360"/>
+      </w:pPr>
+      <w:rPr>
+        <w:rFonts w:ascii="Courier New" w:hAnsi="Courier New" w:hint="default"/>
+        <w:sz w:val="20"/>
+      </w:rPr>
+    </w:lvl>
+    <w:lvl w:ilvl="2" w:tentative="1">
+      <w:start w:val="1"/>
+      <w:numFmt w:val="bullet"/>
+      <w:lvlText w:val=""/>
+      <w:lvlJc w:val="left"/>
+      <w:pPr>
+        <w:tabs>
+          <w:tab w:val="num" w:pos="2160"/>
+        </w:tabs>
+        <w:ind w:left="2160" w:hanging="360"/>
+      </w:pPr>
+      <w:rPr>
+        <w:rFonts w:ascii="Wingdings" w:hAnsi="Wingdings" w:hint="default"/>
+        <w:sz w:val="20"/>
+      </w:rPr>
+    </w:lvl>
+    <w:lvl w:ilvl="3" w:tentative="1">
+      <w:start w:val="1"/>
+      <w:numFmt w:val="bullet"/>
+      <w:lvlText w:val=""/>
+      <w:lvlJc w:val="left"/>
+      <w:pPr>
+        <w:tabs>
+          <w:tab w:val="num" w:pos="2880"/>
+        </w:tabs>
+        <w:ind w:left="2880" w:hanging="360"/>
+      </w:pPr>
+      <w:rPr>
+        <w:rFonts w:ascii="Wingdings" w:hAnsi="Wingdings" w:hint="default"/>
+        <w:sz w:val="20"/>
+      </w:rPr>
+    </w:lvl>
+    <w:lvl w:ilvl="4" w:tentative="1">
+      <w:start w:val="1"/>
+      <w:numFmt w:val="bullet"/>
+      <w:lvlText w:val=""/>
+      <w:lvlJc w:val="left"/>
+      <w:pPr>
+        <w:tabs>
+          <w:tab w:val="num" w:pos="3600"/>
+        </w:tabs>
+        <w:ind w:left="3600" w:hanging="360"/>
+      </w:pPr>
+      <w:rPr>
+        <w:rFonts w:ascii="Wingdings" w:hAnsi="Wingdings" w:hint="default"/>
+        <w:sz w:val="20"/>
+      </w:rPr>
+    </w:lvl>
+    <w:lvl w:ilvl="5" w:tentative="1">
+      <w:start w:val="1"/>
+      <w:numFmt w:val="bullet"/>
+      <w:lvlText w:val=""/>
+      <w:lvlJc w:val="left"/>
+      <w:pPr>
+        <w:tabs>
+          <w:tab w:val="num" w:pos="4320"/>
+        </w:tabs>
+        <w:ind w:left="4320" w:hanging="360"/>
+      </w:pPr>
+      <w:rPr>
+        <w:rFonts w:ascii="Wingdings" w:hAnsi="Wingdings" w:hint="default"/>
+        <w:sz w:val="20"/>
+      </w:rPr>
+    </w:lvl>
+    <w:lvl w:ilvl="6" w:tentative="1">
+      <w:start w:val="1"/>
+      <w:numFmt w:val="bullet"/>
+      <w:lvlText w:val=""/>
+      <w:lvlJc w:val="left"/>
+      <w:pPr>
+        <w:tabs>
+          <w:tab w:val="num" w:pos="5040"/>
+        </w:tabs>
+        <w:ind w:left="5040" w:hanging="360"/>
+      </w:pPr>
+      <w:rPr>
+        <w:rFonts w:ascii="Wingdings" w:hAnsi="Wingdings" w:hint="default"/>
+        <w:sz w:val="20"/>
+      </w:rPr>
+    </w:lvl>
+    <w:lvl w:ilvl="7" w:tentative="1">
+      <w:start w:val="1"/>
+      <w:numFmt w:val="bullet"/>
+      <w:lvlText w:val=""/>
+      <w:lvlJc w:val="left"/>
+      <w:pPr>
+        <w:tabs>
+          <w:tab w:val="num" w:pos="5760"/>
+        </w:tabs>
+        <w:ind w:left="5760" w:hanging="360"/>
+      </w:pPr>
+      <w:rPr>
+        <w:rFonts w:ascii="Wingdings" w:hAnsi="Wingdings" w:hint="default"/>
+        <w:sz w:val="20"/>
+      </w:rPr>
+    </w:lvl>
+    <w:lvl w:ilvl="8" w:tentative="1">
+      <w:start w:val="1"/>
+      <w:numFmt w:val="bullet"/>
+      <w:lvlText w:val=""/>
+      <w:lvlJc w:val="left"/>
+      <w:pPr>
+        <w:tabs>
+          <w:tab w:val="num" w:pos="6480"/>
+        </w:tabs>
+        <w:ind w:left="6480" w:hanging="360"/>
+      </w:pPr>
+      <w:rPr>
+        <w:rFonts w:ascii="Wingdings" w:hAnsi="Wingdings" w:hint="default"/>
+        <w:sz w:val="20"/>
+      </w:rPr>
+    </w:lvl>
+  </w:abstractNum>
+  <w:abstractNum w:abstractNumId="2" w15:restartNumberingAfterBreak="0">
+    <w:nsid w:val="2C394368"/>
+    <w:multiLevelType w:val="hybridMultilevel"/>
+    <w:tmpl w:val="0DC46810"/>
+    <w:lvl w:ilvl="0" w:tplc="0409000F">
+      <w:start w:val="1"/>
+      <w:numFmt w:val="decimal"/>
+      <w:lvlText w:val="%1."/>
+      <w:lvlJc w:val="left"/>
+      <w:pPr>
+        <w:ind w:left="720" w:hanging="360"/>
+      </w:pPr>
+      <w:rPr>
+        <w:rFonts w:hint="default"/>
+      </w:rPr>
+    </w:lvl>
+    <w:lvl w:ilvl="1" w:tplc="04090019" w:tentative="1">
+      <w:start w:val="1"/>
+      <w:numFmt w:val="lowerLetter"/>
+      <w:lvlText w:val="%2."/>
+      <w:lvlJc w:val="left"/>
+      <w:pPr>
+        <w:ind w:left="1440" w:hanging="360"/>
+      </w:pPr>
+    </w:lvl>
+    <w:lvl w:ilvl="2" w:tplc="0409001B" w:tentative="1">
+      <w:start w:val="1"/>
+      <w:numFmt w:val="lowerRoman"/>
+      <w:lvlText w:val="%3."/>
+      <w:lvlJc w:val="right"/>
+      <w:pPr>
+        <w:ind w:left="2160" w:hanging="180"/>
+      </w:pPr>
+    </w:lvl>
+    <w:lvl w:ilvl="3" w:tplc="0409000F" w:tentative="1">
+      <w:start w:val="1"/>
+      <w:numFmt w:val="decimal"/>
+      <w:lvlText w:val="%4."/>
+      <w:lvlJc w:val="left"/>
+      <w:pPr>
+        <w:ind w:left="2880" w:hanging="360"/>
+      </w:pPr>
+    </w:lvl>
+    <w:lvl w:ilvl="4" w:tplc="04090019" w:tentative="1">
+      <w:start w:val="1"/>
+      <w:numFmt w:val="lowerLetter"/>
+      <w:lvlText w:val="%5."/>
+      <w:lvlJc w:val="left"/>
+      <w:pPr>
+        <w:ind w:left="3600" w:hanging="360"/>
+      </w:pPr>
+    </w:lvl>
+    <w:lvl w:ilvl="5" w:tplc="0409001B" w:tentative="1">
+      <w:start w:val="1"/>
+      <w:numFmt w:val="lowerRoman"/>
+      <w:lvlText w:val="%6."/>
+      <w:lvlJc w:val="right"/>
+      <w:pPr>
+        <w:ind w:left="4320" w:hanging="180"/>
+      </w:pPr>
+    </w:lvl>
+    <w:lvl w:ilvl="6" w:tplc="0409000F" w:tentative="1">
+      <w:start w:val="1"/>
+      <w:numFmt w:val="decimal"/>
+      <w:lvlText w:val="%7."/>
+      <w:lvlJc w:val="left"/>
+      <w:pPr>
+        <w:ind w:left="5040" w:hanging="360"/>
+      </w:pPr>
+    </w:lvl>
+    <w:lvl w:ilvl="7" w:tplc="04090019" w:tentative="1">
+      <w:start w:val="1"/>
+      <w:numFmt w:val="lowerLetter"/>
+      <w:lvlText w:val="%8."/>
+      <w:lvlJc w:val="left"/>
+      <w:pPr>
+        <w:ind w:left="5760" w:hanging="360"/>
+      </w:pPr>
+    </w:lvl>
+    <w:lvl w:ilvl="8" w:tplc="0409001B" w:tentative="1">
+      <w:start w:val="1"/>
+      <w:numFmt w:val="lowerRoman"/>
+      <w:lvlText w:val="%9."/>
+      <w:lvlJc w:val="right"/>
+      <w:pPr>
+        <w:ind w:left="6480" w:hanging="180"/>
+      </w:pPr>
+    </w:lvl>
+  </w:abstractNum>
+  <w:num w:numId="1" w16cid:durableId="828908412">
+    <w:abstractNumId w:val="1"/>
+  </w:num>
+  <w:num w:numId="2" w16cid:durableId="604533793">
+    <w:abstractNumId w:val="0"/>
+  </w:num>
+  <w:num w:numId="3" w16cid:durableId="490022270">
+    <w:abstractNumId w:val="2"/>
+  </w:num>
+</w:numbering>
+</file>
+
 <file path=word/styles.xml><?xml version="1.0" encoding="utf-8"?>
-<w:styles xmlns:mc="http://schemas.openxmlformats.org/markup-compatibility/2006" xmlns:r="http://schemas.openxmlformats.org/officeDocument/2006/relationships" xmlns:w="http://schemas.openxmlformats.org/wordprocessingml/2006/main" xmlns:w14="http://schemas.microsoft.com/office/word/2010/wordml" xmlns:w15="http://schemas.microsoft.com/office/word/2012/wordml" xmlns:w16cex="http://schemas.microsoft.com/office/word/2018/wordml/cex" xmlns:w16cid="http://schemas.microsoft.com/office/word/2016/wordml/cid" xmlns:w16="http://schemas.microsoft.com/office/word/2018/wordml" xmlns:w16sdtdh="http://schemas.microsoft.com/office/word/2020/wordml/sdtdatahash" xmlns:w16se="http://schemas.microsoft.com/office/word/2015/wordml/symex" mc:Ignorable="w14 w15 w16se w16cid w16 w16cex w16sdtdh">
+<w:styles xmlns:mc="http://schemas.openxmlformats.org/markup-compatibility/2006" xmlns:r="http://schemas.openxmlformats.org/officeDocument/2006/relationships" xmlns:w="http://schemas.openxmlformats.org/wordprocessingml/2006/main" xmlns:w14="http://schemas.microsoft.com/office/word/2010/wordml" xmlns:w15="http://schemas.microsoft.com/office/word/2012/wordml" xmlns:w16cex="http://schemas.microsoft.com/office/word/2018/wordml/cex" xmlns:w16cid="http://schemas.microsoft.com/office/word/2016/wordml/cid" xmlns:w16="http://schemas.microsoft.com/office/word/2018/wordml" xmlns:w16du="http://schemas.microsoft.com/office/word/2023/wordml/word16du" xmlns:w16sdtdh="http://schemas.microsoft.com/office/word/2020/wordml/sdtdatahash" xmlns:w16se="http://schemas.microsoft.com/office/word/2015/wordml/symex" mc:Ignorable="w14 w15 w16se w16cid w16 w16cex w16sdtdh w16du">
   <w:docDefaults>
     <w:rPrDefault>
       <w:rPr>
@@ -506,7 +1207,6 @@
   <w:style w:type="character" w:default="1" w:styleId="DefaultParagraphFont">
     <w:name w:val="Default Paragraph Font"/>
     <w:uiPriority w:val="1"/>
-    <w:semiHidden/>
     <w:unhideWhenUsed/>
   </w:style>
   <w:style w:type="table" w:default="1" w:styleId="TableNormal">
@@ -681,6 +1381,17 @@
         <w:shd w:val="clear" w:color="auto" w:fill="C5E0B3" w:themeFill="accent6" w:themeFillTint="66"/>
       </w:tcPr>
     </w:tblStylePr>
+  </w:style>
+  <w:style w:type="paragraph" w:styleId="ListParagraph">
+    <w:name w:val="List Paragraph"/>
+    <w:basedOn w:val="Normal"/>
+    <w:uiPriority w:val="34"/>
+    <w:qFormat/>
+    <w:rsid w:val="00631EF6"/>
+    <w:pPr>
+      <w:ind w:left="720"/>
+      <w:contextualSpacing/>
+    </w:pPr>
   </w:style>
 </w:styles>
 </file>

</xml_diff>

<commit_message>
Checking and slight changes -Cooper
</commit_message>
<xml_diff>
--- a/RD2.docx
+++ b/RD2.docx
@@ -254,7 +254,13 @@
     <w:p/>
     <w:p>
       <w:r>
-        <w:t>Eventually, yes.</w:t>
+        <w:t>Eventually</w:t>
+      </w:r>
+      <w:r>
+        <w:t xml:space="preserve"> they got close. The test case answers strayed slightly from the answers the program got, but it’s likely due to the fact that the program uses integers while the test cases do not</w:t>
+      </w:r>
+      <w:r>
+        <w:t>.</w:t>
       </w:r>
     </w:p>
     <w:p/>
@@ -351,15 +357,7 @@
         </w:numPr>
       </w:pPr>
       <w:r>
-        <w:t xml:space="preserve">This </w:t>
-      </w:r>
-      <w:proofErr w:type="gramStart"/>
-      <w:r>
-        <w:t>lab was</w:t>
-      </w:r>
-      <w:proofErr w:type="gramEnd"/>
-      <w:r>
-        <w:t xml:space="preserve"> undoubtedly a lot of trial and error, and it gave me a lot of practice with coding.</w:t>
+        <w:t>This lab was undoubtedly a lot of trial and error, and it gave me a lot of practice with coding.</w:t>
       </w:r>
     </w:p>
     <w:p/>
@@ -1207,6 +1205,7 @@
   <w:style w:type="character" w:default="1" w:styleId="DefaultParagraphFont">
     <w:name w:val="Default Paragraph Font"/>
     <w:uiPriority w:val="1"/>
+    <w:semiHidden/>
     <w:unhideWhenUsed/>
   </w:style>
   <w:style w:type="table" w:default="1" w:styleId="TableNormal">

</xml_diff>